<commit_message>
Actualiza evidencia grupal 2.6
</commit_message>
<xml_diff>
--- a/Fase 2/Evidencias Grupales/2.6_GuiaEstudiante_Fase 2_Informe Final Proyecto APT.docx
+++ b/Fase 2/Evidencias Grupales/2.6_GuiaEstudiante_Fase 2_Informe Final Proyecto APT.docx
@@ -1009,7 +1009,31 @@
                 <w:vertAlign w:val="baseline"/>
                 <w:rtl w:val="0"/>
               </w:rPr>
-              <w:t xml:space="preserve"> que buscó solucionar este proyecto es la falta de herramientas automatizadas que optimicen la gestión de reservas y servicios turísticos para </w:t>
+              <w:t xml:space="preserve"> que buscó solucionar este proyecto es la </w:t>
+            </w:r>
+            <w:r>
+              <w:rPr>
+                <w:sz w:val="18"/>
+                <w:szCs w:val="18"/>
+                <w:rtl w:val="0"/>
+              </w:rPr>
+              <w:t xml:space="preserve">lenta adopción de los canales digitales de CTS Turismo por parte</w:t>
+            </w:r>
+            <w:r>
+              <w:rPr>
+                <w:rFonts w:ascii="Calibri" w:cs="Calibri" w:eastAsia="Calibri" w:hAnsi="Calibri"/>
+                <w:b w:val="0"/>
+                <w:smallCaps w:val="0"/>
+                <w:strike w:val="0"/>
+                <w:color w:val="000000"/>
+                <w:sz w:val="18"/>
+                <w:szCs w:val="18"/>
+                <w:u w:val="none"/>
+                <w:shd w:fill="auto" w:val="clear"/>
+                <w:vertAlign w:val="baseline"/>
+                <w:rtl w:val="0"/>
+              </w:rPr>
+              <w:t xml:space="preserve"> de </w:t>
             </w:r>
             <w:r>
               <w:rPr>
@@ -1025,23 +1049,125 @@
                 <w:vertAlign w:val="baseline"/>
                 <w:rtl w:val="0"/>
               </w:rPr>
-              <w:t xml:space="preserve">ejecutivos de agencias de viajes</w:t>
-            </w:r>
-            <w:r>
-              <w:rPr>
-                <w:rFonts w:ascii="Calibri" w:cs="Calibri" w:eastAsia="Calibri" w:hAnsi="Calibri"/>
-                <w:b w:val="0"/>
-                <w:smallCaps w:val="0"/>
-                <w:strike w:val="0"/>
-                <w:color w:val="000000"/>
-                <w:sz w:val="18"/>
-                <w:szCs w:val="18"/>
-                <w:u w:val="none"/>
-                <w:shd w:fill="auto" w:val="clear"/>
-                <w:vertAlign w:val="baseline"/>
-                <w:rtl w:val="0"/>
-              </w:rPr>
-              <w:t xml:space="preserve">. El asistente virtual facilita el proceso de atención al cliente, mejorando la eficiencia y reduciendo el tiempo requerido para completar tareas repetitivas.</w:t>
+              <w:t xml:space="preserve">ejecutivos de </w:t>
+            </w:r>
+            <w:r>
+              <w:rPr>
+                <w:b w:val="1"/>
+                <w:sz w:val="18"/>
+                <w:szCs w:val="18"/>
+                <w:rtl w:val="0"/>
+              </w:rPr>
+              <w:t xml:space="preserve">la empresa y sus clientes</w:t>
+            </w:r>
+            <w:r>
+              <w:rPr>
+                <w:sz w:val="18"/>
+                <w:szCs w:val="18"/>
+                <w:rtl w:val="0"/>
+              </w:rPr>
+              <w:t xml:space="preserve">, optando por los canales tradicionales</w:t>
+            </w:r>
+            <w:r>
+              <w:rPr>
+                <w:rFonts w:ascii="Calibri" w:cs="Calibri" w:eastAsia="Calibri" w:hAnsi="Calibri"/>
+                <w:b w:val="0"/>
+                <w:smallCaps w:val="0"/>
+                <w:strike w:val="0"/>
+                <w:color w:val="000000"/>
+                <w:sz w:val="18"/>
+                <w:szCs w:val="18"/>
+                <w:u w:val="none"/>
+                <w:shd w:fill="auto" w:val="clear"/>
+                <w:vertAlign w:val="baseline"/>
+                <w:rtl w:val="0"/>
+              </w:rPr>
+              <w:t xml:space="preserve">. El asistente virtual </w:t>
+            </w:r>
+            <w:r>
+              <w:rPr>
+                <w:sz w:val="18"/>
+                <w:szCs w:val="18"/>
+                <w:rtl w:val="0"/>
+              </w:rPr>
+              <w:t xml:space="preserve">propuesto busca crear nuevas experiencias de usuario que incentiven la transición, aprovechando las tecnologías existentes que permiten reducir</w:t>
+            </w:r>
+            <w:r>
+              <w:rPr>
+                <w:rFonts w:ascii="Calibri" w:cs="Calibri" w:eastAsia="Calibri" w:hAnsi="Calibri"/>
+                <w:b w:val="0"/>
+                <w:smallCaps w:val="0"/>
+                <w:strike w:val="0"/>
+                <w:color w:val="000000"/>
+                <w:sz w:val="18"/>
+                <w:szCs w:val="18"/>
+                <w:u w:val="none"/>
+                <w:shd w:fill="auto" w:val="clear"/>
+                <w:vertAlign w:val="baseline"/>
+                <w:rtl w:val="0"/>
+              </w:rPr>
+              <w:t xml:space="preserve"> </w:t>
+            </w:r>
+            <w:r>
+              <w:rPr>
+                <w:sz w:val="18"/>
+                <w:szCs w:val="18"/>
+                <w:rtl w:val="0"/>
+              </w:rPr>
+              <w:t xml:space="preserve">los</w:t>
+            </w:r>
+            <w:r>
+              <w:rPr>
+                <w:rFonts w:ascii="Calibri" w:cs="Calibri" w:eastAsia="Calibri" w:hAnsi="Calibri"/>
+                <w:b w:val="0"/>
+                <w:smallCaps w:val="0"/>
+                <w:strike w:val="0"/>
+                <w:color w:val="000000"/>
+                <w:sz w:val="18"/>
+                <w:szCs w:val="18"/>
+                <w:u w:val="none"/>
+                <w:shd w:fill="auto" w:val="clear"/>
+                <w:vertAlign w:val="baseline"/>
+                <w:rtl w:val="0"/>
+              </w:rPr>
+              <w:t xml:space="preserve"> tiempo</w:t>
+            </w:r>
+            <w:r>
+              <w:rPr>
+                <w:sz w:val="18"/>
+                <w:szCs w:val="18"/>
+                <w:rtl w:val="0"/>
+              </w:rPr>
+              <w:t xml:space="preserve">s</w:t>
+            </w:r>
+            <w:r>
+              <w:rPr>
+                <w:rFonts w:ascii="Calibri" w:cs="Calibri" w:eastAsia="Calibri" w:hAnsi="Calibri"/>
+                <w:b w:val="0"/>
+                <w:smallCaps w:val="0"/>
+                <w:strike w:val="0"/>
+                <w:color w:val="000000"/>
+                <w:sz w:val="18"/>
+                <w:szCs w:val="18"/>
+                <w:u w:val="none"/>
+                <w:shd w:fill="auto" w:val="clear"/>
+                <w:vertAlign w:val="baseline"/>
+                <w:rtl w:val="0"/>
+              </w:rPr>
+              <w:t xml:space="preserve"> requeridos para completar </w:t>
+            </w:r>
+            <w:r>
+              <w:rPr>
+                <w:sz w:val="18"/>
+                <w:szCs w:val="18"/>
+                <w:rtl w:val="0"/>
+              </w:rPr>
+              <w:t xml:space="preserve">este tipo de tareas.</w:t>
+            </w:r>
+            <w:r>
+              <w:rPr>
+                <w:rtl w:val="0"/>
+              </w:rPr>
             </w:r>
           </w:p>
           <w:p>
@@ -1107,7 +1233,103 @@
                 <w:vertAlign w:val="baseline"/>
                 <w:rtl w:val="0"/>
               </w:rPr>
-              <w:t xml:space="preserve">: Este proyecto es altamente relevante para la carrera de Ingeniería en Informática, ya que aborda la creación de software especializado que responde a necesidades concretas del sector turístico. Los sistemas de automatización y la inteligencia artificial son áreas clave en la optimización de procesos y la atención al cliente en diversas industrias.</w:t>
+              <w:t xml:space="preserve">: Este proyecto es altamente relevante para la carrera de Ingeniería en Informática, ya que aborda la creación de software especializado que responde a necesidades concretas del sector turístico. </w:t>
+            </w:r>
+            <w:r>
+              <w:rPr>
+                <w:sz w:val="18"/>
+                <w:szCs w:val="18"/>
+                <w:rtl w:val="0"/>
+              </w:rPr>
+              <w:t xml:space="preserve">El uso de la </w:t>
+            </w:r>
+            <w:r>
+              <w:rPr>
+                <w:rFonts w:ascii="Calibri" w:cs="Calibri" w:eastAsia="Calibri" w:hAnsi="Calibri"/>
+                <w:b w:val="0"/>
+                <w:smallCaps w:val="0"/>
+                <w:strike w:val="0"/>
+                <w:color w:val="000000"/>
+                <w:sz w:val="18"/>
+                <w:szCs w:val="18"/>
+                <w:u w:val="none"/>
+                <w:shd w:fill="auto" w:val="clear"/>
+                <w:vertAlign w:val="baseline"/>
+                <w:rtl w:val="0"/>
+              </w:rPr>
+              <w:t xml:space="preserve">inteligencia artificial en los flujos de trabajo c</w:t>
+            </w:r>
+            <w:r>
+              <w:rPr>
+                <w:sz w:val="18"/>
+                <w:szCs w:val="18"/>
+                <w:rtl w:val="0"/>
+              </w:rPr>
+              <w:t xml:space="preserve">otidianos</w:t>
+            </w:r>
+            <w:r>
+              <w:rPr>
+                <w:rFonts w:ascii="Calibri" w:cs="Calibri" w:eastAsia="Calibri" w:hAnsi="Calibri"/>
+                <w:b w:val="0"/>
+                <w:smallCaps w:val="0"/>
+                <w:strike w:val="0"/>
+                <w:color w:val="000000"/>
+                <w:sz w:val="18"/>
+                <w:szCs w:val="18"/>
+                <w:u w:val="none"/>
+                <w:shd w:fill="auto" w:val="clear"/>
+                <w:vertAlign w:val="baseline"/>
+                <w:rtl w:val="0"/>
+              </w:rPr>
+              <w:t xml:space="preserve"> son </w:t>
+            </w:r>
+            <w:r>
+              <w:rPr>
+                <w:sz w:val="18"/>
+                <w:szCs w:val="18"/>
+                <w:rtl w:val="0"/>
+              </w:rPr>
+              <w:t xml:space="preserve">altamente valorados a día de hoy</w:t>
+            </w:r>
+            <w:r>
+              <w:rPr>
+                <w:rFonts w:ascii="Calibri" w:cs="Calibri" w:eastAsia="Calibri" w:hAnsi="Calibri"/>
+                <w:b w:val="0"/>
+                <w:smallCaps w:val="0"/>
+                <w:strike w:val="0"/>
+                <w:color w:val="000000"/>
+                <w:sz w:val="18"/>
+                <w:szCs w:val="18"/>
+                <w:u w:val="none"/>
+                <w:shd w:fill="auto" w:val="clear"/>
+                <w:vertAlign w:val="baseline"/>
+                <w:rtl w:val="0"/>
+              </w:rPr>
+              <w:t xml:space="preserve"> en diversas industrias, por cuanto mejoran y reducen los tiempos necesarios para cumplir una o m</w:t>
+            </w:r>
+            <w:r>
+              <w:rPr>
+                <w:sz w:val="18"/>
+                <w:szCs w:val="18"/>
+                <w:rtl w:val="0"/>
+              </w:rPr>
+              <w:t xml:space="preserve">ás tareas</w:t>
+            </w:r>
+            <w:r>
+              <w:rPr>
+                <w:rFonts w:ascii="Calibri" w:cs="Calibri" w:eastAsia="Calibri" w:hAnsi="Calibri"/>
+                <w:b w:val="0"/>
+                <w:smallCaps w:val="0"/>
+                <w:strike w:val="0"/>
+                <w:color w:val="000000"/>
+                <w:sz w:val="18"/>
+                <w:szCs w:val="18"/>
+                <w:u w:val="none"/>
+                <w:shd w:fill="auto" w:val="clear"/>
+                <w:vertAlign w:val="baseline"/>
+                <w:rtl w:val="0"/>
+              </w:rPr>
+              <w:t xml:space="preserve">.</w:t>
             </w:r>
           </w:p>
           <w:p>
@@ -1303,7 +1525,31 @@
                 <w:vertAlign w:val="baseline"/>
                 <w:rtl w:val="0"/>
               </w:rPr>
-              <w:t xml:space="preserve">, quienes gestionan reservas para clientes. Este grupo, que maneja múltiples servicios a diario, se beneficia directamente de la automatización de procesos, mejorando su eficiencia laboral.</w:t>
+              <w:t xml:space="preserve">, quienes gestionan reservas para sus clientes. Este grupo, que maneja múltiples servicios a diario, se beneficia directamente de la </w:t>
+            </w:r>
+            <w:r>
+              <w:rPr>
+                <w:sz w:val="18"/>
+                <w:szCs w:val="18"/>
+                <w:rtl w:val="0"/>
+              </w:rPr>
+              <w:t xml:space="preserve">implementación de estas tecnologías en sus</w:t>
+            </w:r>
+            <w:r>
+              <w:rPr>
+                <w:rFonts w:ascii="Calibri" w:cs="Calibri" w:eastAsia="Calibri" w:hAnsi="Calibri"/>
+                <w:b w:val="0"/>
+                <w:smallCaps w:val="0"/>
+                <w:strike w:val="0"/>
+                <w:color w:val="000000"/>
+                <w:sz w:val="18"/>
+                <w:szCs w:val="18"/>
+                <w:u w:val="none"/>
+                <w:shd w:fill="auto" w:val="clear"/>
+                <w:vertAlign w:val="baseline"/>
+                <w:rtl w:val="0"/>
+              </w:rPr>
+              <w:t xml:space="preserve"> procesos, mejorando su eficiencia laboral.</w:t>
             </w:r>
           </w:p>
           <w:p>
@@ -1369,7 +1615,31 @@
                 <w:vertAlign w:val="baseline"/>
                 <w:rtl w:val="0"/>
               </w:rPr>
-              <w:t xml:space="preserve">: El asistente virtual optimiza el trabajo de los ejecutivos, permitiéndoles dedicar más tiempo a la atención personalizada del cliente y reducir el riesgo de errores en la gestión de reservas. Esto mejora la </w:t>
+              <w:t xml:space="preserve">: El asistente virtual </w:t>
+            </w:r>
+            <w:r>
+              <w:rPr>
+                <w:sz w:val="18"/>
+                <w:szCs w:val="18"/>
+                <w:rtl w:val="0"/>
+              </w:rPr>
+              <w:t xml:space="preserve">mejora</w:t>
+            </w:r>
+            <w:r>
+              <w:rPr>
+                <w:rFonts w:ascii="Calibri" w:cs="Calibri" w:eastAsia="Calibri" w:hAnsi="Calibri"/>
+                <w:b w:val="0"/>
+                <w:smallCaps w:val="0"/>
+                <w:strike w:val="0"/>
+                <w:color w:val="000000"/>
+                <w:sz w:val="18"/>
+                <w:szCs w:val="18"/>
+                <w:u w:val="none"/>
+                <w:shd w:fill="auto" w:val="clear"/>
+                <w:vertAlign w:val="baseline"/>
+                <w:rtl w:val="0"/>
+              </w:rPr>
+              <w:t xml:space="preserve"> el trabajo de los ejecutivos, permitiéndoles dedicar más tiempo a la atención personalizada del cliente y reducir el riesgo de errores en la gestión de reservas. Esto mejora la </w:t>
             </w:r>
             <w:r>
               <w:rPr>
@@ -1497,7 +1767,7 @@
               <w:shd w:fill="auto" w:val="clear"/>
               <w:spacing w:after="0" w:before="0" w:line="259" w:lineRule="auto"/>
               <w:ind w:left="314" w:right="0" w:hanging="284"/>
-              <w:jc w:val="left"/>
+              <w:jc w:val="both"/>
               <w:rPr>
                 <w:rFonts w:ascii="Calibri" w:cs="Calibri" w:eastAsia="Calibri" w:hAnsi="Calibri"/>
                 <w:b w:val="0"/>
@@ -1540,9 +1810,20 @@
                 <w:vertAlign w:val="baseline"/>
                 <w:rtl w:val="0"/>
               </w:rPr>
-              <w:t xml:space="preserve">:</w:t>
-              <w:br w:type="textWrapping"/>
-              <w:t xml:space="preserve">Crear un asistente virtual que automatice y optimice la gestión de reservas para ejecutivos de agencias de viajes, proporcionando recomendaciones personalizadas y una experiencia integrada para mejorar la eficiencia y atención al cliente.</w:t>
+              <w:t xml:space="preserve">: </w:t>
+            </w:r>
+            <w:r>
+              <w:rPr>
+                <w:sz w:val="18"/>
+                <w:szCs w:val="18"/>
+                <w:rtl w:val="0"/>
+              </w:rPr>
+              <w:t xml:space="preserve">Incrementar la adopción de la plataforma digital Booking CTS mediante la implementación de nuevas tecnologías que mejoren la experiencia de usuario y complementen las funcionalidades existentes.</w:t>
+            </w:r>
+            <w:r>
+              <w:rPr>
+                <w:rtl w:val="0"/>
+              </w:rPr>
             </w:r>
           </w:p>
           <w:p>
@@ -1565,7 +1846,7 @@
               <w:shd w:fill="auto" w:val="clear"/>
               <w:spacing w:after="0" w:before="0" w:line="259" w:lineRule="auto"/>
               <w:ind w:left="314" w:right="0" w:hanging="284"/>
-              <w:jc w:val="left"/>
+              <w:jc w:val="both"/>
               <w:rPr>
                 <w:rFonts w:ascii="Calibri" w:cs="Calibri" w:eastAsia="Calibri" w:hAnsi="Calibri"/>
                 <w:b w:val="0"/>
@@ -1618,7 +1899,7 @@
               <w:pageBreakBefore w:val="0"/>
               <w:widowControl w:val="1"/>
               <w:numPr>
-                <w:ilvl w:val="0"/>
+                <w:ilvl w:val="1"/>
                 <w:numId w:val="1"/>
               </w:numPr>
               <w:pBdr>
@@ -1630,35 +1911,32 @@
               </w:pBdr>
               <w:shd w:fill="auto" w:val="clear"/>
               <w:spacing w:after="0" w:before="0" w:line="259" w:lineRule="auto"/>
-              <w:ind w:left="314" w:right="0" w:hanging="284"/>
-              <w:jc w:val="left"/>
-              <w:rPr>
-                <w:rFonts w:ascii="Calibri" w:cs="Calibri" w:eastAsia="Calibri" w:hAnsi="Calibri"/>
-                <w:b w:val="0"/>
-                <w:smallCaps w:val="0"/>
-                <w:strike w:val="0"/>
-                <w:color w:val="000000"/>
-                <w:sz w:val="18"/>
-                <w:szCs w:val="18"/>
-                <w:shd w:fill="auto" w:val="clear"/>
-                <w:vertAlign w:val="baseline"/>
-              </w:rPr>
-            </w:pPr>
-            <w:r>
-              <w:rPr>
-                <w:rFonts w:ascii="Calibri" w:cs="Calibri" w:eastAsia="Calibri" w:hAnsi="Calibri"/>
-                <w:b w:val="0"/>
-                <w:smallCaps w:val="0"/>
-                <w:strike w:val="0"/>
-                <w:color w:val="000000"/>
-                <w:sz w:val="18"/>
-                <w:szCs w:val="18"/>
-                <w:u w:val="none"/>
-                <w:shd w:fill="auto" w:val="clear"/>
-                <w:vertAlign w:val="baseline"/>
-                <w:rtl w:val="0"/>
-              </w:rPr>
-              <w:t xml:space="preserve">Automatizar la selección de servicios y proporcionar recomendaciones personalizadas.</w:t>
+              <w:ind w:left="1440" w:right="0" w:hanging="360"/>
+              <w:jc w:val="both"/>
+              <w:rPr>
+                <w:rFonts w:ascii="Calibri" w:cs="Calibri" w:eastAsia="Calibri" w:hAnsi="Calibri"/>
+                <w:b w:val="0"/>
+                <w:smallCaps w:val="0"/>
+                <w:strike w:val="0"/>
+                <w:color w:val="000000"/>
+                <w:sz w:val="18"/>
+                <w:szCs w:val="18"/>
+                <w:shd w:fill="auto" w:val="clear"/>
+                <w:vertAlign w:val="baseline"/>
+              </w:rPr>
+            </w:pPr>
+            <w:r>
+              <w:rPr>
+                <w:sz w:val="18"/>
+                <w:szCs w:val="18"/>
+                <w:rtl w:val="0"/>
+              </w:rPr>
+              <w:t xml:space="preserve">Incrementar la adopción de la plataforma web Booking CTS entre ejecutivos y clientes de la empresa (usuarios finales).</w:t>
+            </w:r>
+            <w:r>
+              <w:rPr>
+                <w:rtl w:val="0"/>
+              </w:rPr>
             </w:r>
           </w:p>
           <w:p>
@@ -1668,7 +1946,7 @@
               <w:pageBreakBefore w:val="0"/>
               <w:widowControl w:val="1"/>
               <w:numPr>
-                <w:ilvl w:val="0"/>
+                <w:ilvl w:val="1"/>
                 <w:numId w:val="1"/>
               </w:numPr>
               <w:pBdr>
@@ -1680,35 +1958,32 @@
               </w:pBdr>
               <w:shd w:fill="auto" w:val="clear"/>
               <w:spacing w:after="0" w:before="0" w:line="259" w:lineRule="auto"/>
-              <w:ind w:left="314" w:right="0" w:hanging="284"/>
-              <w:jc w:val="left"/>
-              <w:rPr>
-                <w:rFonts w:ascii="Calibri" w:cs="Calibri" w:eastAsia="Calibri" w:hAnsi="Calibri"/>
-                <w:b w:val="0"/>
-                <w:smallCaps w:val="0"/>
-                <w:strike w:val="0"/>
-                <w:color w:val="000000"/>
-                <w:sz w:val="18"/>
-                <w:szCs w:val="18"/>
-                <w:shd w:fill="auto" w:val="clear"/>
-                <w:vertAlign w:val="baseline"/>
-              </w:rPr>
-            </w:pPr>
-            <w:r>
-              <w:rPr>
-                <w:rFonts w:ascii="Calibri" w:cs="Calibri" w:eastAsia="Calibri" w:hAnsi="Calibri"/>
-                <w:b w:val="0"/>
-                <w:smallCaps w:val="0"/>
-                <w:strike w:val="0"/>
-                <w:color w:val="000000"/>
-                <w:sz w:val="18"/>
-                <w:szCs w:val="18"/>
-                <w:u w:val="none"/>
-                <w:shd w:fill="auto" w:val="clear"/>
-                <w:vertAlign w:val="baseline"/>
-                <w:rtl w:val="0"/>
-              </w:rPr>
-              <w:t xml:space="preserve">Implementar persistencia de sesión para garantizar la continuidad del trabajo en caso de interrupciones.</w:t>
+              <w:ind w:left="1440" w:right="0" w:hanging="360"/>
+              <w:jc w:val="both"/>
+              <w:rPr>
+                <w:rFonts w:ascii="Calibri" w:cs="Calibri" w:eastAsia="Calibri" w:hAnsi="Calibri"/>
+                <w:b w:val="0"/>
+                <w:smallCaps w:val="0"/>
+                <w:strike w:val="0"/>
+                <w:color w:val="000000"/>
+                <w:sz w:val="18"/>
+                <w:szCs w:val="18"/>
+                <w:shd w:fill="auto" w:val="clear"/>
+                <w:vertAlign w:val="baseline"/>
+              </w:rPr>
+            </w:pPr>
+            <w:r>
+              <w:rPr>
+                <w:sz w:val="18"/>
+                <w:szCs w:val="18"/>
+                <w:rtl w:val="0"/>
+              </w:rPr>
+              <w:t xml:space="preserve">Constituir a la plataforma web Booking CTS como un estándar para la toma de reservas de hotelería y servicios entre los usuarios de la empresa y clientes.</w:t>
+            </w:r>
+            <w:r>
+              <w:rPr>
+                <w:rtl w:val="0"/>
+              </w:rPr>
             </w:r>
           </w:p>
           <w:p>
@@ -1718,7 +1993,7 @@
               <w:pageBreakBefore w:val="0"/>
               <w:widowControl w:val="1"/>
               <w:numPr>
-                <w:ilvl w:val="0"/>
+                <w:ilvl w:val="1"/>
                 <w:numId w:val="1"/>
               </w:numPr>
               <w:pBdr>
@@ -1730,35 +2005,99 @@
               </w:pBdr>
               <w:shd w:fill="auto" w:val="clear"/>
               <w:spacing w:after="0" w:before="0" w:line="259" w:lineRule="auto"/>
-              <w:ind w:left="314" w:right="0" w:hanging="284"/>
-              <w:jc w:val="left"/>
-              <w:rPr>
-                <w:rFonts w:ascii="Calibri" w:cs="Calibri" w:eastAsia="Calibri" w:hAnsi="Calibri"/>
-                <w:b w:val="0"/>
-                <w:smallCaps w:val="0"/>
-                <w:strike w:val="0"/>
-                <w:color w:val="000000"/>
-                <w:sz w:val="18"/>
-                <w:szCs w:val="18"/>
-                <w:shd w:fill="auto" w:val="clear"/>
-                <w:vertAlign w:val="baseline"/>
-              </w:rPr>
-            </w:pPr>
-            <w:r>
-              <w:rPr>
-                <w:rFonts w:ascii="Calibri" w:cs="Calibri" w:eastAsia="Calibri" w:hAnsi="Calibri"/>
-                <w:b w:val="0"/>
-                <w:smallCaps w:val="0"/>
-                <w:strike w:val="0"/>
-                <w:color w:val="000000"/>
-                <w:sz w:val="18"/>
-                <w:szCs w:val="18"/>
-                <w:u w:val="none"/>
-                <w:shd w:fill="auto" w:val="clear"/>
-                <w:vertAlign w:val="baseline"/>
-                <w:rtl w:val="0"/>
-              </w:rPr>
-              <w:t xml:space="preserve">Asegurar un flujo eficiente de finalización de reservas o redirección a pago.</w:t>
+              <w:ind w:left="1440" w:right="0" w:hanging="360"/>
+              <w:jc w:val="both"/>
+              <w:rPr>
+                <w:rFonts w:ascii="Calibri" w:cs="Calibri" w:eastAsia="Calibri" w:hAnsi="Calibri"/>
+                <w:b w:val="0"/>
+                <w:smallCaps w:val="0"/>
+                <w:strike w:val="0"/>
+                <w:color w:val="000000"/>
+                <w:sz w:val="18"/>
+                <w:szCs w:val="18"/>
+                <w:shd w:fill="auto" w:val="clear"/>
+                <w:vertAlign w:val="baseline"/>
+              </w:rPr>
+            </w:pPr>
+            <w:r>
+              <w:rPr>
+                <w:sz w:val="18"/>
+                <w:szCs w:val="18"/>
+                <w:rtl w:val="0"/>
+              </w:rPr>
+              <w:t xml:space="preserve">Simplificar el proceso de reserva: Crear un flujo continuo y eficiente desde la creación de la reserva hasta su confirmación final.</w:t>
+            </w:r>
+          </w:p>
+          <w:p>
+            <w:pPr>
+              <w:keepNext w:val="0"/>
+              <w:keepLines w:val="0"/>
+              <w:pageBreakBefore w:val="0"/>
+              <w:widowControl w:val="1"/>
+              <w:numPr>
+                <w:ilvl w:val="1"/>
+                <w:numId w:val="1"/>
+              </w:numPr>
+              <w:pBdr>
+                <w:top w:space="0" w:sz="0" w:val="nil"/>
+                <w:left w:space="0" w:sz="0" w:val="nil"/>
+                <w:bottom w:space="0" w:sz="0" w:val="nil"/>
+                <w:right w:space="0" w:sz="0" w:val="nil"/>
+                <w:between w:space="0" w:sz="0" w:val="nil"/>
+              </w:pBdr>
+              <w:shd w:fill="auto" w:val="clear"/>
+              <w:spacing w:after="0" w:before="0" w:line="259" w:lineRule="auto"/>
+              <w:ind w:left="1440" w:right="0" w:hanging="360"/>
+              <w:jc w:val="both"/>
+              <w:rPr>
+                <w:sz w:val="18"/>
+                <w:szCs w:val="18"/>
+                <w:u w:val="none"/>
+              </w:rPr>
+            </w:pPr>
+            <w:r>
+              <w:rPr>
+                <w:sz w:val="18"/>
+                <w:szCs w:val="18"/>
+                <w:rtl w:val="0"/>
+              </w:rPr>
+              <w:t xml:space="preserve">Crear nuevas experiencias de usuario aprovechando los avances tecnológicos de los últimos años en modelos LLM.</w:t>
+            </w:r>
+          </w:p>
+          <w:p>
+            <w:pPr>
+              <w:keepNext w:val="0"/>
+              <w:keepLines w:val="0"/>
+              <w:pageBreakBefore w:val="0"/>
+              <w:widowControl w:val="1"/>
+              <w:numPr>
+                <w:ilvl w:val="1"/>
+                <w:numId w:val="1"/>
+              </w:numPr>
+              <w:pBdr>
+                <w:top w:space="0" w:sz="0" w:val="nil"/>
+                <w:left w:space="0" w:sz="0" w:val="nil"/>
+                <w:bottom w:space="0" w:sz="0" w:val="nil"/>
+                <w:right w:space="0" w:sz="0" w:val="nil"/>
+                <w:between w:space="0" w:sz="0" w:val="nil"/>
+              </w:pBdr>
+              <w:shd w:fill="auto" w:val="clear"/>
+              <w:spacing w:after="0" w:before="0" w:line="259" w:lineRule="auto"/>
+              <w:ind w:left="1440" w:right="0" w:hanging="360"/>
+              <w:jc w:val="both"/>
+              <w:rPr>
+                <w:sz w:val="18"/>
+                <w:szCs w:val="18"/>
+                <w:u w:val="none"/>
+              </w:rPr>
+            </w:pPr>
+            <w:r>
+              <w:rPr>
+                <w:sz w:val="18"/>
+                <w:szCs w:val="18"/>
+                <w:rtl w:val="0"/>
+              </w:rPr>
+              <w:t xml:space="preserve">Mejorar la usabilidad: Diseñar una interfaz intuitiva que aumente la eficiencia de los ejecutivos en sus tareas diarias.</w:t>
             </w:r>
           </w:p>
           <w:p>
@@ -1775,20 +2114,12 @@
                 <w:between w:space="0" w:sz="0" w:val="nil"/>
               </w:pBdr>
               <w:shd w:fill="auto" w:val="clear"/>
-              <w:spacing w:after="160" w:before="0" w:line="259" w:lineRule="auto"/>
-              <w:ind w:left="314" w:right="0" w:firstLine="0"/>
+              <w:spacing w:after="0" w:before="0" w:line="259" w:lineRule="auto"/>
+              <w:ind w:left="1440" w:right="0" w:firstLine="0"/>
               <w:jc w:val="both"/>
               <w:rPr>
-                <w:rFonts w:ascii="Calibri" w:cs="Calibri" w:eastAsia="Calibri" w:hAnsi="Calibri"/>
-                <w:b w:val="0"/>
-                <w:smallCaps w:val="0"/>
-                <w:strike w:val="0"/>
-                <w:color w:val="0070c0"/>
-                <w:sz w:val="18"/>
-                <w:szCs w:val="18"/>
-                <w:u w:val="none"/>
-                <w:shd w:fill="auto" w:val="clear"/>
-                <w:vertAlign w:val="baseline"/>
+                <w:sz w:val="18"/>
+                <w:szCs w:val="18"/>
               </w:rPr>
             </w:pPr>
             <w:r>
@@ -2656,19 +2987,12 @@
             </w:pPr>
             <w:r>
               <w:rPr>
-                <w:rFonts w:ascii="Calibri" w:cs="Calibri" w:eastAsia="Calibri" w:hAnsi="Calibri"/>
                 <w:b w:val="1"/>
-                <w:smallCaps w:val="0"/>
-                <w:strike w:val="0"/>
-                <w:color w:val="000000"/>
-                <w:sz w:val="18"/>
-                <w:szCs w:val="18"/>
-                <w:u w:val="none"/>
-                <w:shd w:fill="auto" w:val="clear"/>
-                <w:vertAlign w:val="baseline"/>
-                <w:rtl w:val="0"/>
-              </w:rPr>
-              <w:t xml:space="preserve">Finalización y ajustes</w:t>
+                <w:sz w:val="18"/>
+                <w:szCs w:val="18"/>
+                <w:rtl w:val="0"/>
+              </w:rPr>
+              <w:t xml:space="preserve">Testing</w:t>
             </w:r>
             <w:r>
               <w:rPr>
@@ -2685,37 +3009,6 @@
                 <w:rtl w:val="0"/>
               </w:rPr>
               <w:t xml:space="preserve">: Validación de la persistencia de sesión y optimización de la integración con APIs externas.</w:t>
-            </w:r>
-          </w:p>
-          <w:p>
-            <w:pPr>
-              <w:spacing w:after="0" w:lineRule="auto"/>
-              <w:ind w:left="34" w:firstLine="0"/>
-              <w:jc w:val="both"/>
-              <w:rPr>
-                <w:rFonts w:ascii="Calibri" w:cs="Calibri" w:eastAsia="Calibri" w:hAnsi="Calibri"/>
-                <w:sz w:val="18"/>
-                <w:szCs w:val="18"/>
-              </w:rPr>
-            </w:pPr>
-            <w:r>
-              <w:rPr>
-                <w:rFonts w:ascii="Calibri" w:cs="Calibri" w:eastAsia="Calibri" w:hAnsi="Calibri"/>
-                <w:b w:val="1"/>
-                <w:sz w:val="18"/>
-                <w:szCs w:val="18"/>
-                <w:rtl w:val="0"/>
-              </w:rPr>
-              <w:t xml:space="preserve">Facilitadores</w:t>
-            </w:r>
-            <w:r>
-              <w:rPr>
-                <w:rFonts w:ascii="Calibri" w:cs="Calibri" w:eastAsia="Calibri" w:hAnsi="Calibri"/>
-                <w:sz w:val="18"/>
-                <w:szCs w:val="18"/>
-                <w:rtl w:val="0"/>
-              </w:rPr>
-              <w:t xml:space="preserve">:</w:t>
             </w:r>
           </w:p>
           <w:p>
@@ -2740,64 +3033,58 @@
               <w:ind w:left="318" w:right="0" w:hanging="284"/>
               <w:jc w:val="both"/>
               <w:rPr>
-                <w:rFonts w:ascii="Calibri" w:cs="Calibri" w:eastAsia="Calibri" w:hAnsi="Calibri"/>
-                <w:b w:val="0"/>
-                <w:smallCaps w:val="0"/>
-                <w:strike w:val="0"/>
-                <w:color w:val="000000"/>
-                <w:sz w:val="18"/>
-                <w:szCs w:val="18"/>
-                <w:shd w:fill="auto" w:val="clear"/>
-                <w:vertAlign w:val="baseline"/>
-              </w:rPr>
-            </w:pPr>
-            <w:r>
-              <w:rPr>
-                <w:rFonts w:ascii="Calibri" w:cs="Calibri" w:eastAsia="Calibri" w:hAnsi="Calibri"/>
-                <w:b w:val="0"/>
-                <w:smallCaps w:val="0"/>
-                <w:strike w:val="0"/>
-                <w:color w:val="000000"/>
-                <w:sz w:val="18"/>
-                <w:szCs w:val="18"/>
-                <w:u w:val="none"/>
-                <w:shd w:fill="auto" w:val="clear"/>
-                <w:vertAlign w:val="baseline"/>
-                <w:rtl w:val="0"/>
-              </w:rPr>
-              <w:t xml:space="preserve">El uso de </w:t>
-            </w:r>
-            <w:r>
-              <w:rPr>
-                <w:rFonts w:ascii="Calibri" w:cs="Calibri" w:eastAsia="Calibri" w:hAnsi="Calibri"/>
+                <w:sz w:val="18"/>
+                <w:szCs w:val="18"/>
+                <w:u w:val="none"/>
+              </w:rPr>
+            </w:pPr>
+            <w:r>
+              <w:rPr>
                 <w:b w:val="1"/>
-                <w:smallCaps w:val="0"/>
-                <w:strike w:val="0"/>
-                <w:color w:val="000000"/>
-                <w:sz w:val="18"/>
-                <w:szCs w:val="18"/>
-                <w:u w:val="none"/>
-                <w:shd w:fill="auto" w:val="clear"/>
-                <w:vertAlign w:val="baseline"/>
-                <w:rtl w:val="0"/>
-              </w:rPr>
-              <w:t xml:space="preserve">Jira</w:t>
-            </w:r>
-            <w:r>
-              <w:rPr>
-                <w:rFonts w:ascii="Calibri" w:cs="Calibri" w:eastAsia="Calibri" w:hAnsi="Calibri"/>
-                <w:b w:val="0"/>
-                <w:smallCaps w:val="0"/>
-                <w:strike w:val="0"/>
-                <w:color w:val="000000"/>
-                <w:sz w:val="18"/>
-                <w:szCs w:val="18"/>
-                <w:u w:val="none"/>
-                <w:shd w:fill="auto" w:val="clear"/>
-                <w:vertAlign w:val="baseline"/>
-                <w:rtl w:val="0"/>
-              </w:rPr>
-              <w:t xml:space="preserve"> para gestionar tareas y seguimiento del proyecto facilitó la organización.</w:t>
+                <w:sz w:val="18"/>
+                <w:szCs w:val="18"/>
+                <w:rtl w:val="0"/>
+              </w:rPr>
+              <w:t xml:space="preserve">Implementación</w:t>
+            </w:r>
+            <w:r>
+              <w:rPr>
+                <w:sz w:val="18"/>
+                <w:szCs w:val="18"/>
+                <w:rtl w:val="0"/>
+              </w:rPr>
+              <w:t xml:space="preserve">, donde se realiza el deploy del sistema.</w:t>
+            </w:r>
+          </w:p>
+          <w:p>
+            <w:pPr>
+              <w:spacing w:after="0" w:lineRule="auto"/>
+              <w:ind w:left="34" w:firstLine="0"/>
+              <w:jc w:val="both"/>
+              <w:rPr>
+                <w:rFonts w:ascii="Calibri" w:cs="Calibri" w:eastAsia="Calibri" w:hAnsi="Calibri"/>
+                <w:sz w:val="18"/>
+                <w:szCs w:val="18"/>
+              </w:rPr>
+            </w:pPr>
+            <w:r>
+              <w:rPr>
+                <w:rFonts w:ascii="Calibri" w:cs="Calibri" w:eastAsia="Calibri" w:hAnsi="Calibri"/>
+                <w:b w:val="1"/>
+                <w:sz w:val="18"/>
+                <w:szCs w:val="18"/>
+                <w:rtl w:val="0"/>
+              </w:rPr>
+              <w:t xml:space="preserve">Facilitadores</w:t>
+            </w:r>
+            <w:r>
+              <w:rPr>
+                <w:rFonts w:ascii="Calibri" w:cs="Calibri" w:eastAsia="Calibri" w:hAnsi="Calibri"/>
+                <w:sz w:val="18"/>
+                <w:szCs w:val="18"/>
+                <w:rtl w:val="0"/>
+              </w:rPr>
+              <w:t xml:space="preserve">:</w:t>
             </w:r>
           </w:p>
           <w:p>
@@ -2847,7 +3134,7 @@
                 <w:vertAlign w:val="baseline"/>
                 <w:rtl w:val="0"/>
               </w:rPr>
-              <w:t xml:space="preserve">La </w:t>
+              <w:t xml:space="preserve">El uso de </w:t>
             </w:r>
             <w:r>
               <w:rPr>
@@ -2863,62 +3150,23 @@
                 <w:vertAlign w:val="baseline"/>
                 <w:rtl w:val="0"/>
               </w:rPr>
-              <w:t xml:space="preserve">colaboración del equipo</w:t>
-            </w:r>
-            <w:r>
-              <w:rPr>
-                <w:rFonts w:ascii="Calibri" w:cs="Calibri" w:eastAsia="Calibri" w:hAnsi="Calibri"/>
-                <w:b w:val="0"/>
-                <w:smallCaps w:val="0"/>
-                <w:strike w:val="0"/>
-                <w:color w:val="000000"/>
-                <w:sz w:val="18"/>
-                <w:szCs w:val="18"/>
-                <w:u w:val="none"/>
-                <w:shd w:fill="auto" w:val="clear"/>
-                <w:vertAlign w:val="baseline"/>
-                <w:rtl w:val="0"/>
-              </w:rPr>
-              <w:t xml:space="preserve"> permitió resolver rápidamente los bloqueos técnicos.</w:t>
-            </w:r>
-          </w:p>
-          <w:p>
-            <w:pPr>
-              <w:spacing w:after="0" w:lineRule="auto"/>
-              <w:jc w:val="both"/>
-              <w:rPr>
-                <w:rFonts w:ascii="Calibri" w:cs="Calibri" w:eastAsia="Calibri" w:hAnsi="Calibri"/>
-                <w:sz w:val="18"/>
-                <w:szCs w:val="18"/>
-              </w:rPr>
-            </w:pPr>
-            <w:r>
-              <w:rPr>
-                <w:rFonts w:ascii="Calibri" w:cs="Calibri" w:eastAsia="Calibri" w:hAnsi="Calibri"/>
-                <w:sz w:val="18"/>
-                <w:szCs w:val="18"/>
-                <w:rtl w:val="0"/>
-              </w:rPr>
-              <w:t xml:space="preserve"> </w:t>
-            </w:r>
-            <w:r>
-              <w:rPr>
-                <w:rFonts w:ascii="Calibri" w:cs="Calibri" w:eastAsia="Calibri" w:hAnsi="Calibri"/>
-                <w:b w:val="1"/>
-                <w:sz w:val="18"/>
-                <w:szCs w:val="18"/>
-                <w:rtl w:val="0"/>
-              </w:rPr>
-              <w:t xml:space="preserve">Dificultades</w:t>
-            </w:r>
-            <w:r>
-              <w:rPr>
-                <w:rFonts w:ascii="Calibri" w:cs="Calibri" w:eastAsia="Calibri" w:hAnsi="Calibri"/>
-                <w:sz w:val="18"/>
-                <w:szCs w:val="18"/>
-                <w:rtl w:val="0"/>
-              </w:rPr>
-              <w:t xml:space="preserve">:</w:t>
+              <w:t xml:space="preserve">Jira</w:t>
+            </w:r>
+            <w:r>
+              <w:rPr>
+                <w:rFonts w:ascii="Calibri" w:cs="Calibri" w:eastAsia="Calibri" w:hAnsi="Calibri"/>
+                <w:b w:val="0"/>
+                <w:smallCaps w:val="0"/>
+                <w:strike w:val="0"/>
+                <w:color w:val="000000"/>
+                <w:sz w:val="18"/>
+                <w:szCs w:val="18"/>
+                <w:u w:val="none"/>
+                <w:shd w:fill="auto" w:val="clear"/>
+                <w:vertAlign w:val="baseline"/>
+                <w:rtl w:val="0"/>
+              </w:rPr>
+              <w:t xml:space="preserve"> para gestionar tareas y seguimiento del proyecto facilitó la organización.</w:t>
             </w:r>
           </w:p>
           <w:p>
@@ -2957,6 +3205,22 @@
             <w:r>
               <w:rPr>
                 <w:rFonts w:ascii="Calibri" w:cs="Calibri" w:eastAsia="Calibri" w:hAnsi="Calibri"/>
+                <w:b w:val="0"/>
+                <w:smallCaps w:val="0"/>
+                <w:strike w:val="0"/>
+                <w:color w:val="000000"/>
+                <w:sz w:val="18"/>
+                <w:szCs w:val="18"/>
+                <w:u w:val="none"/>
+                <w:shd w:fill="auto" w:val="clear"/>
+                <w:vertAlign w:val="baseline"/>
+                <w:rtl w:val="0"/>
+              </w:rPr>
+              <w:t xml:space="preserve">La </w:t>
+            </w:r>
+            <w:r>
+              <w:rPr>
+                <w:rFonts w:ascii="Calibri" w:cs="Calibri" w:eastAsia="Calibri" w:hAnsi="Calibri"/>
                 <w:b w:val="1"/>
                 <w:smallCaps w:val="0"/>
                 <w:strike w:val="0"/>
@@ -2968,23 +3232,62 @@
                 <w:vertAlign w:val="baseline"/>
                 <w:rtl w:val="0"/>
               </w:rPr>
-              <w:t xml:space="preserve">Retraso en el flujo de reservas</w:t>
-            </w:r>
-            <w:r>
-              <w:rPr>
-                <w:rFonts w:ascii="Calibri" w:cs="Calibri" w:eastAsia="Calibri" w:hAnsi="Calibri"/>
-                <w:b w:val="0"/>
-                <w:smallCaps w:val="0"/>
-                <w:strike w:val="0"/>
-                <w:color w:val="000000"/>
-                <w:sz w:val="18"/>
-                <w:szCs w:val="18"/>
-                <w:u w:val="none"/>
-                <w:shd w:fill="auto" w:val="clear"/>
-                <w:vertAlign w:val="baseline"/>
-                <w:rtl w:val="0"/>
-              </w:rPr>
-              <w:t xml:space="preserve">: Las validaciones complejas causaron demoras, pero se ajustó el cronograma para compensar el tiempo perdido.</w:t>
+              <w:t xml:space="preserve">colaboración del equipo</w:t>
+            </w:r>
+            <w:r>
+              <w:rPr>
+                <w:rFonts w:ascii="Calibri" w:cs="Calibri" w:eastAsia="Calibri" w:hAnsi="Calibri"/>
+                <w:b w:val="0"/>
+                <w:smallCaps w:val="0"/>
+                <w:strike w:val="0"/>
+                <w:color w:val="000000"/>
+                <w:sz w:val="18"/>
+                <w:szCs w:val="18"/>
+                <w:u w:val="none"/>
+                <w:shd w:fill="auto" w:val="clear"/>
+                <w:vertAlign w:val="baseline"/>
+                <w:rtl w:val="0"/>
+              </w:rPr>
+              <w:t xml:space="preserve"> permitió resolver rápidamente los bloqueos técnicos.</w:t>
+            </w:r>
+          </w:p>
+          <w:p>
+            <w:pPr>
+              <w:spacing w:after="0" w:lineRule="auto"/>
+              <w:jc w:val="both"/>
+              <w:rPr>
+                <w:rFonts w:ascii="Calibri" w:cs="Calibri" w:eastAsia="Calibri" w:hAnsi="Calibri"/>
+                <w:sz w:val="18"/>
+                <w:szCs w:val="18"/>
+              </w:rPr>
+            </w:pPr>
+            <w:r>
+              <w:rPr>
+                <w:rFonts w:ascii="Calibri" w:cs="Calibri" w:eastAsia="Calibri" w:hAnsi="Calibri"/>
+                <w:sz w:val="18"/>
+                <w:szCs w:val="18"/>
+                <w:rtl w:val="0"/>
+              </w:rPr>
+              <w:t xml:space="preserve"> </w:t>
+            </w:r>
+            <w:r>
+              <w:rPr>
+                <w:rFonts w:ascii="Calibri" w:cs="Calibri" w:eastAsia="Calibri" w:hAnsi="Calibri"/>
+                <w:b w:val="1"/>
+                <w:sz w:val="18"/>
+                <w:szCs w:val="18"/>
+                <w:rtl w:val="0"/>
+              </w:rPr>
+              <w:t xml:space="preserve">Dificultades</w:t>
+            </w:r>
+            <w:r>
+              <w:rPr>
+                <w:rFonts w:ascii="Calibri" w:cs="Calibri" w:eastAsia="Calibri" w:hAnsi="Calibri"/>
+                <w:sz w:val="18"/>
+                <w:szCs w:val="18"/>
+                <w:rtl w:val="0"/>
+              </w:rPr>
+              <w:t xml:space="preserve">:</w:t>
             </w:r>
           </w:p>
           <w:p>
@@ -3034,124 +3337,23 @@
                 <w:vertAlign w:val="baseline"/>
                 <w:rtl w:val="0"/>
               </w:rPr>
-              <w:t xml:space="preserve">Problemas de integración</w:t>
-            </w:r>
-            <w:r>
-              <w:rPr>
-                <w:rFonts w:ascii="Calibri" w:cs="Calibri" w:eastAsia="Calibri" w:hAnsi="Calibri"/>
-                <w:b w:val="0"/>
-                <w:smallCaps w:val="0"/>
-                <w:strike w:val="0"/>
-                <w:color w:val="000000"/>
-                <w:sz w:val="18"/>
-                <w:szCs w:val="18"/>
-                <w:u w:val="none"/>
-                <w:shd w:fill="auto" w:val="clear"/>
-                <w:vertAlign w:val="baseline"/>
-                <w:rtl w:val="0"/>
-              </w:rPr>
-              <w:t xml:space="preserve">: Hubo dificultades en la integración del frontend y backend, que  están siendo resueltas mediante ajustes en la configuración y pruebas adicionales.</w:t>
-            </w:r>
-          </w:p>
-          <w:p>
-            <w:pPr>
-              <w:spacing w:after="0" w:lineRule="auto"/>
-              <w:ind w:left="34" w:firstLine="0"/>
-              <w:jc w:val="both"/>
-              <w:rPr>
-                <w:rFonts w:ascii="Calibri" w:cs="Calibri" w:eastAsia="Calibri" w:hAnsi="Calibri"/>
-                <w:b w:val="1"/>
-                <w:sz w:val="18"/>
-                <w:szCs w:val="18"/>
-              </w:rPr>
-            </w:pPr>
-            <w:r>
-              <w:rPr>
-                <w:rtl w:val="0"/>
-              </w:rPr>
-            </w:r>
-          </w:p>
-          <w:p>
-            <w:pPr>
-              <w:spacing w:after="0" w:lineRule="auto"/>
-              <w:ind w:left="34" w:firstLine="0"/>
-              <w:jc w:val="both"/>
-              <w:rPr>
-                <w:b w:val="1"/>
-                <w:sz w:val="18"/>
-                <w:szCs w:val="18"/>
-              </w:rPr>
-            </w:pPr>
-            <w:r>
-              <w:rPr>
-                <w:rtl w:val="0"/>
-              </w:rPr>
-            </w:r>
-          </w:p>
-          <w:p>
-            <w:pPr>
-              <w:spacing w:after="0" w:lineRule="auto"/>
-              <w:ind w:left="34" w:firstLine="0"/>
-              <w:jc w:val="both"/>
-              <w:rPr>
-                <w:b w:val="1"/>
-                <w:sz w:val="18"/>
-                <w:szCs w:val="18"/>
-              </w:rPr>
-            </w:pPr>
-            <w:r>
-              <w:rPr>
-                <w:rtl w:val="0"/>
-              </w:rPr>
-            </w:r>
-          </w:p>
-          <w:p>
-            <w:pPr>
-              <w:spacing w:after="0" w:lineRule="auto"/>
-              <w:ind w:left="34" w:firstLine="0"/>
-              <w:jc w:val="both"/>
-              <w:rPr>
-                <w:rFonts w:ascii="Calibri" w:cs="Calibri" w:eastAsia="Calibri" w:hAnsi="Calibri"/>
-                <w:b w:val="1"/>
-                <w:sz w:val="18"/>
-                <w:szCs w:val="18"/>
-              </w:rPr>
-            </w:pPr>
-            <w:r>
-              <w:rPr>
-                <w:rtl w:val="0"/>
-              </w:rPr>
-            </w:r>
-          </w:p>
-          <w:p>
-            <w:pPr>
-              <w:spacing w:after="0" w:lineRule="auto"/>
-              <w:ind w:left="34" w:firstLine="0"/>
-              <w:jc w:val="both"/>
-              <w:rPr>
-                <w:rFonts w:ascii="Calibri" w:cs="Calibri" w:eastAsia="Calibri" w:hAnsi="Calibri"/>
-                <w:sz w:val="18"/>
-                <w:szCs w:val="18"/>
-              </w:rPr>
-            </w:pPr>
-            <w:r>
-              <w:rPr>
-                <w:rFonts w:ascii="Calibri" w:cs="Calibri" w:eastAsia="Calibri" w:hAnsi="Calibri"/>
-                <w:b w:val="1"/>
-                <w:sz w:val="18"/>
-                <w:szCs w:val="18"/>
-                <w:rtl w:val="0"/>
-              </w:rPr>
-              <w:t xml:space="preserve">Ajustes realizados</w:t>
-            </w:r>
-            <w:r>
-              <w:rPr>
-                <w:rFonts w:ascii="Calibri" w:cs="Calibri" w:eastAsia="Calibri" w:hAnsi="Calibri"/>
-                <w:sz w:val="18"/>
-                <w:szCs w:val="18"/>
-                <w:rtl w:val="0"/>
-              </w:rPr>
-              <w:t xml:space="preserve">:</w:t>
+              <w:t xml:space="preserve">Retraso en el flujo de reservas</w:t>
+            </w:r>
+            <w:r>
+              <w:rPr>
+                <w:rFonts w:ascii="Calibri" w:cs="Calibri" w:eastAsia="Calibri" w:hAnsi="Calibri"/>
+                <w:b w:val="0"/>
+                <w:smallCaps w:val="0"/>
+                <w:strike w:val="0"/>
+                <w:color w:val="000000"/>
+                <w:sz w:val="18"/>
+                <w:szCs w:val="18"/>
+                <w:u w:val="none"/>
+                <w:shd w:fill="auto" w:val="clear"/>
+                <w:vertAlign w:val="baseline"/>
+                <w:rtl w:val="0"/>
+              </w:rPr>
+              <w:t xml:space="preserve">: Las validaciones complejas causaron demoras, pero se ajustó el cronograma para compensar el tiempo perdido.</w:t>
             </w:r>
           </w:p>
           <w:p>
@@ -3190,18 +3392,83 @@
             <w:r>
               <w:rPr>
                 <w:rFonts w:ascii="Calibri" w:cs="Calibri" w:eastAsia="Calibri" w:hAnsi="Calibri"/>
-                <w:b w:val="0"/>
-                <w:smallCaps w:val="0"/>
-                <w:strike w:val="0"/>
-                <w:color w:val="000000"/>
-                <w:sz w:val="18"/>
-                <w:szCs w:val="18"/>
-                <w:u w:val="none"/>
-                <w:shd w:fill="auto" w:val="clear"/>
-                <w:vertAlign w:val="baseline"/>
-                <w:rtl w:val="0"/>
-              </w:rPr>
-              <w:t xml:space="preserve">Se priorizaron las tareas críticas para avanzar en las funcionalidades más importantes, como el flujo de reservas y la integración del sistema.</w:t>
+                <w:b w:val="1"/>
+                <w:smallCaps w:val="0"/>
+                <w:strike w:val="0"/>
+                <w:color w:val="000000"/>
+                <w:sz w:val="18"/>
+                <w:szCs w:val="18"/>
+                <w:u w:val="none"/>
+                <w:shd w:fill="auto" w:val="clear"/>
+                <w:vertAlign w:val="baseline"/>
+                <w:rtl w:val="0"/>
+              </w:rPr>
+              <w:t xml:space="preserve">Problemas de integración</w:t>
+            </w:r>
+            <w:r>
+              <w:rPr>
+                <w:rFonts w:ascii="Calibri" w:cs="Calibri" w:eastAsia="Calibri" w:hAnsi="Calibri"/>
+                <w:b w:val="0"/>
+                <w:smallCaps w:val="0"/>
+                <w:strike w:val="0"/>
+                <w:color w:val="000000"/>
+                <w:sz w:val="18"/>
+                <w:szCs w:val="18"/>
+                <w:u w:val="none"/>
+                <w:shd w:fill="auto" w:val="clear"/>
+                <w:vertAlign w:val="baseline"/>
+                <w:rtl w:val="0"/>
+              </w:rPr>
+              <w:t xml:space="preserve">: Hubo dificultades en la integración del frontend y backend, que  están siendo resueltas mediante ajustes en la configuración y pruebas adicionales.</w:t>
+            </w:r>
+          </w:p>
+          <w:p>
+            <w:pPr>
+              <w:spacing w:after="0" w:lineRule="auto"/>
+              <w:ind w:left="34" w:firstLine="0"/>
+              <w:jc w:val="both"/>
+              <w:rPr>
+                <w:rFonts w:ascii="Calibri" w:cs="Calibri" w:eastAsia="Calibri" w:hAnsi="Calibri"/>
+                <w:b w:val="1"/>
+                <w:sz w:val="18"/>
+                <w:szCs w:val="18"/>
+              </w:rPr>
+            </w:pPr>
+            <w:r>
+              <w:rPr>
+                <w:rtl w:val="0"/>
+              </w:rPr>
+            </w:r>
+          </w:p>
+          <w:p>
+            <w:pPr>
+              <w:spacing w:after="0" w:lineRule="auto"/>
+              <w:ind w:left="34" w:firstLine="0"/>
+              <w:jc w:val="both"/>
+              <w:rPr>
+                <w:rFonts w:ascii="Calibri" w:cs="Calibri" w:eastAsia="Calibri" w:hAnsi="Calibri"/>
+                <w:sz w:val="18"/>
+                <w:szCs w:val="18"/>
+              </w:rPr>
+            </w:pPr>
+            <w:r>
+              <w:rPr>
+                <w:rFonts w:ascii="Calibri" w:cs="Calibri" w:eastAsia="Calibri" w:hAnsi="Calibri"/>
+                <w:b w:val="1"/>
+                <w:sz w:val="18"/>
+                <w:szCs w:val="18"/>
+                <w:rtl w:val="0"/>
+              </w:rPr>
+              <w:t xml:space="preserve">Ajustes realizados</w:t>
+            </w:r>
+            <w:r>
+              <w:rPr>
+                <w:rFonts w:ascii="Calibri" w:cs="Calibri" w:eastAsia="Calibri" w:hAnsi="Calibri"/>
+                <w:sz w:val="18"/>
+                <w:szCs w:val="18"/>
+                <w:rtl w:val="0"/>
+              </w:rPr>
+              <w:t xml:space="preserve">:</w:t>
             </w:r>
           </w:p>
           <w:p>
@@ -3230,6 +3497,56 @@
                 <w:b w:val="0"/>
                 <w:smallCaps w:val="0"/>
                 <w:strike w:val="0"/>
+                <w:color w:val="000000"/>
+                <w:sz w:val="18"/>
+                <w:szCs w:val="18"/>
+                <w:shd w:fill="auto" w:val="clear"/>
+                <w:vertAlign w:val="baseline"/>
+              </w:rPr>
+            </w:pPr>
+            <w:r>
+              <w:rPr>
+                <w:rFonts w:ascii="Calibri" w:cs="Calibri" w:eastAsia="Calibri" w:hAnsi="Calibri"/>
+                <w:b w:val="0"/>
+                <w:smallCaps w:val="0"/>
+                <w:strike w:val="0"/>
+                <w:color w:val="000000"/>
+                <w:sz w:val="18"/>
+                <w:szCs w:val="18"/>
+                <w:u w:val="none"/>
+                <w:shd w:fill="auto" w:val="clear"/>
+                <w:vertAlign w:val="baseline"/>
+                <w:rtl w:val="0"/>
+              </w:rPr>
+              <w:t xml:space="preserve">Se priorizaron las tareas críticas para avanzar en las funcionalidades más importantes, como el flujo de reservas y la integración del sistema.</w:t>
+            </w:r>
+          </w:p>
+          <w:p>
+            <w:pPr>
+              <w:keepNext w:val="0"/>
+              <w:keepLines w:val="0"/>
+              <w:pageBreakBefore w:val="0"/>
+              <w:widowControl w:val="1"/>
+              <w:numPr>
+                <w:ilvl w:val="0"/>
+                <w:numId w:val="1"/>
+              </w:numPr>
+              <w:pBdr>
+                <w:top w:space="0" w:sz="0" w:val="nil"/>
+                <w:left w:space="0" w:sz="0" w:val="nil"/>
+                <w:bottom w:space="0" w:sz="0" w:val="nil"/>
+                <w:right w:space="0" w:sz="0" w:val="nil"/>
+                <w:between w:space="0" w:sz="0" w:val="nil"/>
+              </w:pBdr>
+              <w:shd w:fill="auto" w:val="clear"/>
+              <w:spacing w:after="0" w:before="0" w:line="259" w:lineRule="auto"/>
+              <w:ind w:left="318" w:right="0" w:hanging="284"/>
+              <w:jc w:val="both"/>
+              <w:rPr>
+                <w:rFonts w:ascii="Calibri" w:cs="Calibri" w:eastAsia="Calibri" w:hAnsi="Calibri"/>
+                <w:b w:val="0"/>
+                <w:smallCaps w:val="0"/>
+                <w:strike w:val="0"/>
                 <w:color w:val="0070c0"/>
                 <w:sz w:val="18"/>
                 <w:szCs w:val="18"/>
@@ -3591,35 +3908,52 @@
             </w:pPr>
             <w:r>
               <w:rPr>
-                <w:rFonts w:ascii="Calibri" w:cs="Calibri" w:eastAsia="Calibri" w:hAnsi="Calibri"/>
                 <w:b w:val="1"/>
-                <w:smallCaps w:val="0"/>
-                <w:strike w:val="0"/>
-                <w:color w:val="000000"/>
-                <w:sz w:val="18"/>
-                <w:szCs w:val="18"/>
-                <w:u w:val="none"/>
-                <w:shd w:fill="auto" w:val="clear"/>
-                <w:vertAlign w:val="baseline"/>
-                <w:rtl w:val="0"/>
-              </w:rPr>
-              <w:t xml:space="preserve">Demostración en video</w:t>
-            </w:r>
-            <w:r>
-              <w:rPr>
-                <w:rFonts w:ascii="Calibri" w:cs="Calibri" w:eastAsia="Calibri" w:hAnsi="Calibri"/>
-                <w:b w:val="0"/>
-                <w:smallCaps w:val="0"/>
-                <w:strike w:val="0"/>
-                <w:color w:val="000000"/>
-                <w:sz w:val="18"/>
-                <w:szCs w:val="18"/>
-                <w:u w:val="none"/>
-                <w:shd w:fill="auto" w:val="clear"/>
-                <w:vertAlign w:val="baseline"/>
-                <w:rtl w:val="0"/>
-              </w:rPr>
-              <w:t xml:space="preserve"> del sistema integrando el flujo de trabajo completo desde la selección de servicios hasta la finalización de reservas.</w:t>
+                <w:sz w:val="18"/>
+                <w:szCs w:val="18"/>
+                <w:rtl w:val="0"/>
+              </w:rPr>
+              <w:t xml:space="preserve">Documentación del sistema,</w:t>
+            </w:r>
+            <w:r>
+              <w:rPr>
+                <w:rFonts w:ascii="Calibri" w:cs="Calibri" w:eastAsia="Calibri" w:hAnsi="Calibri"/>
+                <w:b w:val="0"/>
+                <w:smallCaps w:val="0"/>
+                <w:strike w:val="0"/>
+                <w:color w:val="000000"/>
+                <w:sz w:val="18"/>
+                <w:szCs w:val="18"/>
+                <w:u w:val="none"/>
+                <w:shd w:fill="auto" w:val="clear"/>
+                <w:vertAlign w:val="baseline"/>
+                <w:rtl w:val="0"/>
+              </w:rPr>
+              <w:t xml:space="preserve"> </w:t>
+            </w:r>
+            <w:r>
+              <w:rPr>
+                <w:sz w:val="18"/>
+                <w:szCs w:val="18"/>
+                <w:rtl w:val="0"/>
+              </w:rPr>
+              <w:t xml:space="preserve">mediante un informe que explique el sistema en todas sus aristas</w:t>
+            </w:r>
+            <w:r>
+              <w:rPr>
+                <w:rFonts w:ascii="Calibri" w:cs="Calibri" w:eastAsia="Calibri" w:hAnsi="Calibri"/>
+                <w:b w:val="0"/>
+                <w:smallCaps w:val="0"/>
+                <w:strike w:val="0"/>
+                <w:color w:val="000000"/>
+                <w:sz w:val="18"/>
+                <w:szCs w:val="18"/>
+                <w:u w:val="none"/>
+                <w:shd w:fill="auto" w:val="clear"/>
+                <w:vertAlign w:val="baseline"/>
+                <w:rtl w:val="0"/>
+              </w:rPr>
+              <w:t xml:space="preserve">.</w:t>
             </w:r>
           </w:p>
           <w:p>
@@ -3677,6 +4011,7 @@
           <w:p>
             <w:pPr>
               <w:spacing w:after="0" w:lineRule="auto"/>
+              <w:jc w:val="both"/>
               <w:rPr>
                 <w:rFonts w:ascii="Calibri" w:cs="Calibri" w:eastAsia="Calibri" w:hAnsi="Calibri"/>
                 <w:sz w:val="18"/>
@@ -3763,6 +4098,7 @@
           <w:p>
             <w:pPr>
               <w:spacing w:after="0" w:lineRule="auto"/>
+              <w:jc w:val="both"/>
               <w:rPr>
                 <w:rFonts w:ascii="Calibri" w:cs="Calibri" w:eastAsia="Calibri" w:hAnsi="Calibri"/>
                 <w:b w:val="1"/>
@@ -3779,6 +4115,7 @@
           <w:p>
             <w:pPr>
               <w:spacing w:after="0" w:lineRule="auto"/>
+              <w:jc w:val="both"/>
               <w:rPr>
                 <w:rFonts w:ascii="Calibri" w:cs="Calibri" w:eastAsia="Calibri" w:hAnsi="Calibri"/>
                 <w:sz w:val="18"/>
@@ -3804,7 +4141,41 @@
               </w:rPr>
               <w:t xml:space="preserve">:</w:t>
               <w:br w:type="textWrapping"/>
-              <w:t xml:space="preserve">A partir de este proyecto, Nos gustaría profundizar en el desarrollo de sistemas </w:t>
+              <w:t xml:space="preserve">A partir de este proyecto, </w:t>
+            </w:r>
+            <w:r>
+              <w:rPr>
+                <w:sz w:val="18"/>
+                <w:szCs w:val="18"/>
+                <w:rtl w:val="0"/>
+              </w:rPr>
+              <w:t xml:space="preserve">se p</w:t>
+            </w:r>
+            <w:r>
+              <w:rPr>
+                <w:rFonts w:ascii="Calibri" w:cs="Calibri" w:eastAsia="Calibri" w:hAnsi="Calibri"/>
+                <w:sz w:val="18"/>
+                <w:szCs w:val="18"/>
+                <w:rtl w:val="0"/>
+              </w:rPr>
+              <w:t xml:space="preserve">rofundizar</w:t>
+            </w:r>
+            <w:r>
+              <w:rPr>
+                <w:sz w:val="18"/>
+                <w:szCs w:val="18"/>
+                <w:rtl w:val="0"/>
+              </w:rPr>
+              <w:t xml:space="preserve">á</w:t>
+            </w:r>
+            <w:r>
+              <w:rPr>
+                <w:rFonts w:ascii="Calibri" w:cs="Calibri" w:eastAsia="Calibri" w:hAnsi="Calibri"/>
+                <w:sz w:val="18"/>
+                <w:szCs w:val="18"/>
+                <w:rtl w:val="0"/>
+              </w:rPr>
+              <w:t xml:space="preserve"> en el desarrollo de sistemas </w:t>
             </w:r>
             <w:r>
               <w:rPr>
@@ -3815,25 +4186,6 @@
                 <w:rtl w:val="0"/>
               </w:rPr>
               <w:t xml:space="preserve">basados en inteligencia artificial</w:t>
-            </w:r>
-            <w:r>
-              <w:rPr>
-                <w:rFonts w:ascii="Calibri" w:cs="Calibri" w:eastAsia="Calibri" w:hAnsi="Calibri"/>
-                <w:sz w:val="18"/>
-                <w:szCs w:val="18"/>
-                <w:rtl w:val="0"/>
-              </w:rPr>
-              <w:t xml:space="preserve"> y </w:t>
-            </w:r>
-            <w:r>
-              <w:rPr>
-                <w:rFonts w:ascii="Calibri" w:cs="Calibri" w:eastAsia="Calibri" w:hAnsi="Calibri"/>
-                <w:b w:val="1"/>
-                <w:sz w:val="18"/>
-                <w:szCs w:val="18"/>
-                <w:rtl w:val="0"/>
-              </w:rPr>
-              <w:t xml:space="preserve">automatización de procesos</w:t>
             </w:r>
             <w:r>
               <w:rPr>

</xml_diff>